<commit_message>
GPLER yr 2, MN treatment issue fixed
</commit_message>
<xml_diff>
--- a/September Grain update for Megan.docx
+++ b/September Grain update for Megan.docx
@@ -72,7 +72,7 @@
           <w:noProof/>
         </w:rPr>
         <w:drawing>
-          <wp:anchor distT="0" distB="0" distL="114300" distR="114300" simplePos="0" relativeHeight="251658240" behindDoc="0" locked="0" layoutInCell="1" allowOverlap="1" wp14:anchorId="6D87205A" wp14:editId="03B75514">
+          <wp:anchor distT="0" distB="0" distL="114300" distR="114300" simplePos="0" relativeHeight="251658240" behindDoc="0" locked="0" layoutInCell="1" allowOverlap="1" wp14:anchorId="6D87205A" wp14:editId="4CF384C6">
             <wp:simplePos x="0" y="0"/>
             <wp:positionH relativeFrom="column">
               <wp:posOffset>0</wp:posOffset>
@@ -80,8 +80,8 @@
             <wp:positionV relativeFrom="paragraph">
               <wp:posOffset>433705</wp:posOffset>
             </wp:positionV>
-            <wp:extent cx="5003800" cy="3709670"/>
-            <wp:effectExtent l="0" t="0" r="0" b="0"/>
+            <wp:extent cx="6159500" cy="4565650"/>
+            <wp:effectExtent l="0" t="0" r="0" b="6350"/>
             <wp:wrapSquare wrapText="bothSides"/>
             <wp:docPr id="1868593415" name="Picture 1" descr="A graph showing different colored squares&#10;&#10;AI-generated content may be incorrect."/>
             <wp:cNvGraphicFramePr>
@@ -109,7 +109,7 @@
                   <pic:spPr>
                     <a:xfrm>
                       <a:off x="0" y="0"/>
-                      <a:ext cx="5003800" cy="3709670"/>
+                      <a:ext cx="6159500" cy="4565650"/>
                     </a:xfrm>
                     <a:prstGeom prst="rect">
                       <a:avLst/>
@@ -165,26 +165,217 @@
     <w:p/>
     <w:p/>
     <w:p/>
+    <w:p>
+      <w:pPr>
+        <w:rPr>
+          <w:b/>
+          <w:bCs/>
+        </w:rPr>
+      </w:pPr>
+    </w:p>
+    <w:p>
+      <w:r>
+        <w:rPr>
+          <w:noProof/>
+        </w:rPr>
+        <w:lastRenderedPageBreak/>
+        <w:drawing>
+          <wp:anchor distT="0" distB="0" distL="114300" distR="114300" simplePos="0" relativeHeight="251659264" behindDoc="0" locked="0" layoutInCell="1" allowOverlap="1" wp14:anchorId="213C87A1" wp14:editId="3C452599">
+            <wp:simplePos x="0" y="0"/>
+            <wp:positionH relativeFrom="column">
+              <wp:posOffset>0</wp:posOffset>
+            </wp:positionH>
+            <wp:positionV relativeFrom="paragraph">
+              <wp:posOffset>1003300</wp:posOffset>
+            </wp:positionV>
+            <wp:extent cx="5969000" cy="4473575"/>
+            <wp:effectExtent l="0" t="0" r="0" b="0"/>
+            <wp:wrapSquare wrapText="bothSides"/>
+            <wp:docPr id="311996784" name="Picture 1" descr="A graph showing different colored squares&#10;&#10;AI-generated content may be incorrect."/>
+            <wp:cNvGraphicFramePr>
+              <a:graphicFrameLocks xmlns:a="http://schemas.openxmlformats.org/drawingml/2006/main" noChangeAspect="1"/>
+            </wp:cNvGraphicFramePr>
+            <a:graphic xmlns:a="http://schemas.openxmlformats.org/drawingml/2006/main">
+              <a:graphicData uri="http://schemas.openxmlformats.org/drawingml/2006/picture">
+                <pic:pic xmlns:pic="http://schemas.openxmlformats.org/drawingml/2006/picture">
+                  <pic:nvPicPr>
+                    <pic:cNvPr id="311996784" name="Picture 1" descr="A graph showing different colored squares&#10;&#10;AI-generated content may be incorrect."/>
+                    <pic:cNvPicPr/>
+                  </pic:nvPicPr>
+                  <pic:blipFill>
+                    <a:blip r:embed="rId5" cstate="print">
+                      <a:extLst>
+                        <a:ext uri="{28A0092B-C50C-407E-A947-70E740481C1C}">
+                          <a14:useLocalDpi xmlns:a14="http://schemas.microsoft.com/office/drawing/2010/main" val="0"/>
+                        </a:ext>
+                      </a:extLst>
+                    </a:blip>
+                    <a:stretch>
+                      <a:fillRect/>
+                    </a:stretch>
+                  </pic:blipFill>
+                  <pic:spPr>
+                    <a:xfrm>
+                      <a:off x="0" y="0"/>
+                      <a:ext cx="5969000" cy="4473575"/>
+                    </a:xfrm>
+                    <a:prstGeom prst="rect">
+                      <a:avLst/>
+                    </a:prstGeom>
+                  </pic:spPr>
+                </pic:pic>
+              </a:graphicData>
+            </a:graphic>
+            <wp14:sizeRelH relativeFrom="page">
+              <wp14:pctWidth>0</wp14:pctWidth>
+            </wp14:sizeRelH>
+            <wp14:sizeRelV relativeFrom="page">
+              <wp14:pctHeight>0</wp14:pctHeight>
+            </wp14:sizeRelV>
+          </wp:anchor>
+        </w:drawing>
+      </w:r>
+      <w:r>
+        <w:rPr>
+          <w:b/>
+          <w:bCs/>
+        </w:rPr>
+        <w:t>Year 2</w:t>
+      </w:r>
+      <w:r>
+        <w:t xml:space="preserve">: </w:t>
+      </w:r>
+      <w:r>
+        <w:t>N</w:t>
+      </w:r>
+      <w:r>
+        <w:t xml:space="preserve">o difference </w:t>
+      </w:r>
+      <w:r>
+        <w:t>in LER by nitrogen rate or sites</w:t>
+      </w:r>
+      <w:r>
+        <w:t xml:space="preserve"> in pairwise comparison. Although ANOVA summary shows that WI location is significantly different (higher LER</w:t>
+      </w:r>
+      <w:r>
+        <w:t xml:space="preserve">, </w:t>
+      </w:r>
+      <w:proofErr w:type="spellStart"/>
+      <w:r>
+        <w:t>Pr</w:t>
+      </w:r>
+      <w:proofErr w:type="spellEnd"/>
+      <w:r>
+        <w:t>(&gt;|t</w:t>
+      </w:r>
+      <w:proofErr w:type="gramStart"/>
+      <w:r>
+        <w:t>|)</w:t>
+      </w:r>
+      <w:r>
+        <w:t>=</w:t>
+      </w:r>
+      <w:proofErr w:type="gramEnd"/>
+      <w:r>
+        <w:t>0.0141</w:t>
+      </w:r>
+      <w:r>
+        <w:t xml:space="preserve">) and the </w:t>
+      </w:r>
+      <w:proofErr w:type="spellStart"/>
+      <w:r>
+        <w:t>Nrate</w:t>
+      </w:r>
+      <w:proofErr w:type="spellEnd"/>
+      <w:r>
+        <w:t xml:space="preserve"> MN location interaction was approaching significance (higher LER</w:t>
+      </w:r>
+      <w:r>
+        <w:t xml:space="preserve">, </w:t>
+      </w:r>
+      <w:proofErr w:type="spellStart"/>
+      <w:r>
+        <w:t>Pr</w:t>
+      </w:r>
+      <w:proofErr w:type="spellEnd"/>
+      <w:r>
+        <w:t>(&gt;|t</w:t>
+      </w:r>
+      <w:proofErr w:type="gramStart"/>
+      <w:r>
+        <w:t>|)</w:t>
+      </w:r>
+      <w:r>
+        <w:t>=</w:t>
+      </w:r>
+      <w:proofErr w:type="gramEnd"/>
+      <w:r>
+        <w:t>0.0531</w:t>
+      </w:r>
+      <w:r>
+        <w:t>)</w:t>
+      </w:r>
+    </w:p>
+    <w:p>
+      <w:pPr>
+        <w:rPr>
+          <w:b/>
+          <w:bCs/>
+        </w:rPr>
+      </w:pPr>
+      <w:r>
+        <w:rPr>
+          <w:b/>
+          <w:bCs/>
+        </w:rPr>
+        <w:t xml:space="preserve">Year </w:t>
+      </w:r>
+      <w:r>
+        <w:rPr>
+          <w:b/>
+          <w:bCs/>
+        </w:rPr>
+        <w:t>3</w:t>
+      </w:r>
+      <w:r>
+        <w:t>:</w:t>
+      </w:r>
+      <w:r>
+        <w:t xml:space="preserve"> </w:t>
+      </w:r>
+      <w:r>
+        <w:t>Need grain dehulled from MN and WI</w:t>
+      </w:r>
+    </w:p>
+    <w:p>
+      <w:pPr>
+        <w:rPr>
+          <w:b/>
+          <w:bCs/>
+          <w:u w:val="single"/>
+        </w:rPr>
+      </w:pPr>
+      <w:r>
+        <w:rPr>
+          <w:b/>
+          <w:bCs/>
+          <w:u w:val="single"/>
+        </w:rPr>
+        <w:t xml:space="preserve">Grain </w:t>
+      </w:r>
+      <w:r>
+        <w:rPr>
+          <w:b/>
+          <w:bCs/>
+          <w:u w:val="single"/>
+        </w:rPr>
+        <w:t>Relative Yield</w:t>
+      </w:r>
+    </w:p>
     <w:p/>
     <w:p/>
     <w:p/>
     <w:p/>
-    <w:p/>
-    <w:p/>
-    <w:p/>
-    <w:p/>
-    <w:p>
-      <w:r>
-        <w:rPr>
-          <w:b/>
-          <w:bCs/>
-        </w:rPr>
-        <w:t>Year 2</w:t>
-      </w:r>
-      <w:r>
-        <w:t xml:space="preserve">: </w:t>
-      </w:r>
-    </w:p>
     <w:sectPr>
       <w:pgSz w:w="12240" w:h="15840"/>
       <w:pgMar w:top="1440" w:right="1440" w:bottom="1440" w:left="1440" w:header="720" w:footer="720" w:gutter="0"/>

</xml_diff>

<commit_message>
relative yields yr 1 and 2
</commit_message>
<xml_diff>
--- a/September Grain update for Megan.docx
+++ b/September Grain update for Megan.docx
@@ -47,8 +47,277 @@
         </w:rPr>
         <w:t>s)</w:t>
       </w:r>
+      <w:r>
+        <w:rPr>
+          <w:b/>
+          <w:bCs/>
+        </w:rPr>
+        <w:t>:</w:t>
+      </w:r>
+    </w:p>
+    <w:p>
+      <w:r>
+        <w:t xml:space="preserve">ANOVA of </w:t>
+      </w:r>
+      <w:proofErr w:type="spellStart"/>
+      <w:r>
+        <w:t>lmer</w:t>
+      </w:r>
+      <w:proofErr w:type="spellEnd"/>
+      <w:r>
+        <w:t>(log(G)~N*P*CROP + (1|Rep)</w:t>
+      </w:r>
+      <w:r>
+        <w:t xml:space="preserve"> results show MN, NY, WI are significant fixed effects. MN estimate had a lower grain yield -0.8692, NY increased estimate grain yield 0.9294, and WI 0.1425. </w:t>
+      </w:r>
+      <w:r>
+        <w:t xml:space="preserve">MN had a significant </w:t>
+      </w:r>
+      <w:proofErr w:type="gramStart"/>
+      <w:r>
+        <w:t>location :</w:t>
+      </w:r>
+      <w:proofErr w:type="gramEnd"/>
+      <w:r>
+        <w:t xml:space="preserve"> nitrogen rate interaction effect (0.006062). </w:t>
+      </w:r>
+      <w:r>
+        <w:t xml:space="preserve">WI had a significant </w:t>
+      </w:r>
+      <w:proofErr w:type="gramStart"/>
+      <w:r>
+        <w:t>location :</w:t>
+      </w:r>
+      <w:proofErr w:type="gramEnd"/>
+      <w:r>
+        <w:t xml:space="preserve"> crop interaction (-0.8632). </w:t>
+      </w:r>
+    </w:p>
+    <w:p>
+      <w:r>
+        <w:rPr>
+          <w:noProof/>
+        </w:rPr>
+        <w:drawing>
+          <wp:anchor distT="0" distB="0" distL="114300" distR="114300" simplePos="0" relativeHeight="251660288" behindDoc="0" locked="0" layoutInCell="1" allowOverlap="1" wp14:anchorId="3A91CCC6" wp14:editId="3AC0C4B0">
+            <wp:simplePos x="0" y="0"/>
+            <wp:positionH relativeFrom="column">
+              <wp:posOffset>-635</wp:posOffset>
+            </wp:positionH>
+            <wp:positionV relativeFrom="paragraph">
+              <wp:posOffset>1402080</wp:posOffset>
+            </wp:positionV>
+            <wp:extent cx="5967095" cy="4213860"/>
+            <wp:effectExtent l="0" t="0" r="1905" b="2540"/>
+            <wp:wrapSquare wrapText="bothSides"/>
+            <wp:docPr id="2137863398" name="Picture 1" descr="A graph of a ship between grain yield and rate&#10;&#10;AI-generated content may be incorrect."/>
+            <wp:cNvGraphicFramePr>
+              <a:graphicFrameLocks xmlns:a="http://schemas.openxmlformats.org/drawingml/2006/main" noChangeAspect="1"/>
+            </wp:cNvGraphicFramePr>
+            <a:graphic xmlns:a="http://schemas.openxmlformats.org/drawingml/2006/main">
+              <a:graphicData uri="http://schemas.openxmlformats.org/drawingml/2006/picture">
+                <pic:pic xmlns:pic="http://schemas.openxmlformats.org/drawingml/2006/picture">
+                  <pic:nvPicPr>
+                    <pic:cNvPr id="2137863398" name="Picture 1" descr="A graph of a ship between grain yield and rate&#10;&#10;AI-generated content may be incorrect."/>
+                    <pic:cNvPicPr/>
+                  </pic:nvPicPr>
+                  <pic:blipFill>
+                    <a:blip r:embed="rId4">
+                      <a:extLst>
+                        <a:ext uri="{28A0092B-C50C-407E-A947-70E740481C1C}">
+                          <a14:useLocalDpi xmlns:a14="http://schemas.microsoft.com/office/drawing/2010/main" val="0"/>
+                        </a:ext>
+                      </a:extLst>
+                    </a:blip>
+                    <a:stretch>
+                      <a:fillRect/>
+                    </a:stretch>
+                  </pic:blipFill>
+                  <pic:spPr>
+                    <a:xfrm>
+                      <a:off x="0" y="0"/>
+                      <a:ext cx="5967095" cy="4213860"/>
+                    </a:xfrm>
+                    <a:prstGeom prst="rect">
+                      <a:avLst/>
+                    </a:prstGeom>
+                  </pic:spPr>
+                </pic:pic>
+              </a:graphicData>
+            </a:graphic>
+            <wp14:sizeRelH relativeFrom="page">
+              <wp14:pctWidth>0</wp14:pctWidth>
+            </wp14:sizeRelH>
+            <wp14:sizeRelV relativeFrom="page">
+              <wp14:pctHeight>0</wp14:pctHeight>
+            </wp14:sizeRelV>
+          </wp:anchor>
+        </w:drawing>
+      </w:r>
+      <w:r>
+        <w:t xml:space="preserve">Pairwise </w:t>
+      </w:r>
+      <w:r>
+        <w:t xml:space="preserve">location comparison </w:t>
+      </w:r>
+      <w:r>
+        <w:t xml:space="preserve">of </w:t>
+      </w:r>
+      <w:proofErr w:type="spellStart"/>
+      <w:r>
+        <w:t>emmeans</w:t>
+      </w:r>
+      <w:proofErr w:type="spellEnd"/>
+      <w:r>
+        <w:t xml:space="preserve"> </w:t>
+      </w:r>
+      <w:r>
+        <w:t xml:space="preserve">showed each location as unique. Pairwise nitrogen rate showed </w:t>
+      </w:r>
+      <w:r>
+        <w:t>each nitrogen rate is unique</w:t>
+      </w:r>
+      <w:r>
+        <w:t xml:space="preserve">. Pairwise </w:t>
+      </w:r>
+      <w:r>
+        <w:t xml:space="preserve">comparison of </w:t>
+      </w:r>
+      <w:proofErr w:type="gramStart"/>
+      <w:r>
+        <w:t>location :</w:t>
+      </w:r>
+      <w:proofErr w:type="gramEnd"/>
+      <w:r>
+        <w:t xml:space="preserve"> crop </w:t>
+      </w:r>
+      <w:r>
+        <w:t xml:space="preserve">showed </w:t>
+      </w:r>
+      <w:r>
+        <w:t>KS different between Inter &amp; Mono, otherwise each location is unique and same within location</w:t>
+      </w:r>
+      <w:r>
+        <w:t xml:space="preserve">. </w:t>
+      </w:r>
+      <w:r>
+        <w:t xml:space="preserve">Pairwise nitrogen </w:t>
+      </w:r>
+      <w:proofErr w:type="gramStart"/>
+      <w:r>
+        <w:t>rate :</w:t>
+      </w:r>
+      <w:proofErr w:type="gramEnd"/>
+      <w:r>
+        <w:t xml:space="preserve"> location showed MN and KS were </w:t>
+      </w:r>
+      <w:proofErr w:type="gramStart"/>
+      <w:r>
+        <w:t>similar to</w:t>
+      </w:r>
+      <w:proofErr w:type="gramEnd"/>
+      <w:r>
+        <w:t xml:space="preserve"> each other and WI was the most different location and each nitrogen rate was different (increasing </w:t>
+      </w:r>
+      <w:proofErr w:type="spellStart"/>
+      <w:r>
+        <w:t>emmean</w:t>
+      </w:r>
+      <w:proofErr w:type="spellEnd"/>
+      <w:r>
+        <w:t xml:space="preserve"> with increase in N)</w:t>
+      </w:r>
+      <w:r>
+        <w:t>.</w:t>
+      </w:r>
+      <w:r>
+        <w:t xml:space="preserve"> </w:t>
+      </w:r>
     </w:p>
     <w:p/>
+    <w:p/>
+    <w:p/>
+    <w:p>
+      <w:r>
+        <w:rPr>
+          <w:noProof/>
+        </w:rPr>
+        <w:lastRenderedPageBreak/>
+        <w:drawing>
+          <wp:anchor distT="0" distB="0" distL="114300" distR="114300" simplePos="0" relativeHeight="251661312" behindDoc="0" locked="0" layoutInCell="1" allowOverlap="1" wp14:anchorId="2A05E0D3" wp14:editId="1D97C22E">
+            <wp:simplePos x="0" y="0"/>
+            <wp:positionH relativeFrom="column">
+              <wp:posOffset>0</wp:posOffset>
+            </wp:positionH>
+            <wp:positionV relativeFrom="paragraph">
+              <wp:posOffset>0</wp:posOffset>
+            </wp:positionV>
+            <wp:extent cx="5715000" cy="4013200"/>
+            <wp:effectExtent l="0" t="0" r="0" b="0"/>
+            <wp:wrapSquare wrapText="bothSides"/>
+            <wp:docPr id="838445687" name="Picture 2" descr="A graph of a number of grain yield&#10;&#10;AI-generated content may be incorrect."/>
+            <wp:cNvGraphicFramePr>
+              <a:graphicFrameLocks xmlns:a="http://schemas.openxmlformats.org/drawingml/2006/main" noChangeAspect="1"/>
+            </wp:cNvGraphicFramePr>
+            <a:graphic xmlns:a="http://schemas.openxmlformats.org/drawingml/2006/main">
+              <a:graphicData uri="http://schemas.openxmlformats.org/drawingml/2006/picture">
+                <pic:pic xmlns:pic="http://schemas.openxmlformats.org/drawingml/2006/picture">
+                  <pic:nvPicPr>
+                    <pic:cNvPr id="838445687" name="Picture 2" descr="A graph of a number of grain yield&#10;&#10;AI-generated content may be incorrect."/>
+                    <pic:cNvPicPr/>
+                  </pic:nvPicPr>
+                  <pic:blipFill>
+                    <a:blip r:embed="rId5">
+                      <a:extLst>
+                        <a:ext uri="{28A0092B-C50C-407E-A947-70E740481C1C}">
+                          <a14:useLocalDpi xmlns:a14="http://schemas.microsoft.com/office/drawing/2010/main" val="0"/>
+                        </a:ext>
+                      </a:extLst>
+                    </a:blip>
+                    <a:stretch>
+                      <a:fillRect/>
+                    </a:stretch>
+                  </pic:blipFill>
+                  <pic:spPr>
+                    <a:xfrm>
+                      <a:off x="0" y="0"/>
+                      <a:ext cx="5715000" cy="4013200"/>
+                    </a:xfrm>
+                    <a:prstGeom prst="rect">
+                      <a:avLst/>
+                    </a:prstGeom>
+                  </pic:spPr>
+                </pic:pic>
+              </a:graphicData>
+            </a:graphic>
+            <wp14:sizeRelH relativeFrom="page">
+              <wp14:pctWidth>0</wp14:pctWidth>
+            </wp14:sizeRelH>
+            <wp14:sizeRelV relativeFrom="page">
+              <wp14:pctHeight>0</wp14:pctHeight>
+            </wp14:sizeRelV>
+          </wp:anchor>
+        </w:drawing>
+      </w:r>
+    </w:p>
+    <w:p>
+      <w:r>
+        <w:t xml:space="preserve">In MN, there was a 0.21% change in grain yield per unit increase in nitrogen. In NY, the increase was 0.10%. In KS, there was a -0.05% change in grain yield per unit increase of nitrogen. In WI, </w:t>
+      </w:r>
+      <w:r>
+        <w:t xml:space="preserve">there was a 0.65% increase in grain yield per unit increase nitrogen. </w:t>
+      </w:r>
+    </w:p>
+    <w:p/>
+    <w:p/>
+    <w:p/>
+    <w:p/>
+    <w:p/>
+    <w:p/>
+    <w:p/>
+    <w:p/>
+    <w:p/>
+    <w:p/>
     <w:p>
       <w:pPr>
         <w:rPr>
@@ -63,6 +332,7 @@
           <w:bCs/>
           <w:u w:val="single"/>
         </w:rPr>
+        <w:lastRenderedPageBreak/>
         <w:t>Grain Partial LER</w:t>
       </w:r>
     </w:p>
@@ -95,7 +365,7 @@
                     <pic:cNvPicPr/>
                   </pic:nvPicPr>
                   <pic:blipFill>
-                    <a:blip r:embed="rId4" cstate="print">
+                    <a:blip r:embed="rId6" cstate="print">
                       <a:extLst>
                         <a:ext uri="{28A0092B-C50C-407E-A947-70E740481C1C}">
                           <a14:useLocalDpi xmlns:a14="http://schemas.microsoft.com/office/drawing/2010/main" val="0"/>
@@ -161,10 +431,15 @@
       </w:r>
     </w:p>
     <w:p/>
-    <w:p/>
-    <w:p/>
-    <w:p/>
-    <w:p/>
+    <w:p>
+      <w:pPr>
+        <w:rPr>
+          <w:b/>
+          <w:bCs/>
+          <w:u w:val="single"/>
+        </w:rPr>
+      </w:pPr>
+    </w:p>
     <w:p>
       <w:pPr>
         <w:rPr>
@@ -203,7 +478,7 @@
                     <pic:cNvPicPr/>
                   </pic:nvPicPr>
                   <pic:blipFill>
-                    <a:blip r:embed="rId5" cstate="print">
+                    <a:blip r:embed="rId7" cstate="print">
                       <a:extLst>
                         <a:ext uri="{28A0092B-C50C-407E-A947-70E740481C1C}">
                           <a14:useLocalDpi xmlns:a14="http://schemas.microsoft.com/office/drawing/2010/main" val="0"/>
@@ -323,6 +598,22 @@
           <w:bCs/>
         </w:rPr>
       </w:pPr>
+    </w:p>
+    <w:p>
+      <w:pPr>
+        <w:rPr>
+          <w:b/>
+          <w:bCs/>
+        </w:rPr>
+      </w:pPr>
+    </w:p>
+    <w:p>
+      <w:pPr>
+        <w:rPr>
+          <w:b/>
+          <w:bCs/>
+        </w:rPr>
+      </w:pPr>
       <w:r>
         <w:rPr>
           <w:b/>
@@ -355,12 +646,67 @@
           <w:u w:val="single"/>
         </w:rPr>
       </w:pPr>
-      <w:r>
+    </w:p>
+    <w:p>
+      <w:pPr>
         <w:rPr>
           <w:b/>
           <w:bCs/>
           <w:u w:val="single"/>
         </w:rPr>
+      </w:pPr>
+    </w:p>
+    <w:p>
+      <w:pPr>
+        <w:rPr>
+          <w:b/>
+          <w:bCs/>
+          <w:u w:val="single"/>
+        </w:rPr>
+      </w:pPr>
+    </w:p>
+    <w:p>
+      <w:pPr>
+        <w:rPr>
+          <w:b/>
+          <w:bCs/>
+          <w:u w:val="single"/>
+        </w:rPr>
+      </w:pPr>
+    </w:p>
+    <w:p>
+      <w:pPr>
+        <w:rPr>
+          <w:b/>
+          <w:bCs/>
+          <w:u w:val="single"/>
+        </w:rPr>
+      </w:pPr>
+    </w:p>
+    <w:p>
+      <w:pPr>
+        <w:rPr>
+          <w:b/>
+          <w:bCs/>
+          <w:u w:val="single"/>
+        </w:rPr>
+      </w:pPr>
+    </w:p>
+    <w:p>
+      <w:pPr>
+        <w:rPr>
+          <w:b/>
+          <w:bCs/>
+          <w:u w:val="single"/>
+        </w:rPr>
+      </w:pPr>
+      <w:r>
+        <w:rPr>
+          <w:b/>
+          <w:bCs/>
+          <w:u w:val="single"/>
+        </w:rPr>
+        <w:lastRenderedPageBreak/>
         <w:t xml:space="preserve">Grain </w:t>
       </w:r>
       <w:r>
@@ -372,7 +718,357 @@
         <w:t>Relative Yield</w:t>
       </w:r>
     </w:p>
+    <w:p>
+      <w:r>
+        <w:rPr>
+          <w:noProof/>
+        </w:rPr>
+        <w:drawing>
+          <wp:anchor distT="0" distB="0" distL="114300" distR="114300" simplePos="0" relativeHeight="251662336" behindDoc="0" locked="0" layoutInCell="1" allowOverlap="1" wp14:anchorId="21BEE8FB" wp14:editId="2017AE1D">
+            <wp:simplePos x="0" y="0"/>
+            <wp:positionH relativeFrom="column">
+              <wp:posOffset>0</wp:posOffset>
+            </wp:positionH>
+            <wp:positionV relativeFrom="paragraph">
+              <wp:posOffset>532765</wp:posOffset>
+            </wp:positionV>
+            <wp:extent cx="5967095" cy="4475480"/>
+            <wp:effectExtent l="0" t="0" r="1905" b="0"/>
+            <wp:wrapSquare wrapText="bothSides"/>
+            <wp:docPr id="639330761" name="Picture 3" descr="A graph of different sizes and shapes&#10;&#10;AI-generated content may be incorrect."/>
+            <wp:cNvGraphicFramePr>
+              <a:graphicFrameLocks xmlns:a="http://schemas.openxmlformats.org/drawingml/2006/main" noChangeAspect="1"/>
+            </wp:cNvGraphicFramePr>
+            <a:graphic xmlns:a="http://schemas.openxmlformats.org/drawingml/2006/main">
+              <a:graphicData uri="http://schemas.openxmlformats.org/drawingml/2006/picture">
+                <pic:pic xmlns:pic="http://schemas.openxmlformats.org/drawingml/2006/picture">
+                  <pic:nvPicPr>
+                    <pic:cNvPr id="639330761" name="Picture 3" descr="A graph of different sizes and shapes&#10;&#10;AI-generated content may be incorrect."/>
+                    <pic:cNvPicPr/>
+                  </pic:nvPicPr>
+                  <pic:blipFill>
+                    <a:blip r:embed="rId8" cstate="print">
+                      <a:extLst>
+                        <a:ext uri="{28A0092B-C50C-407E-A947-70E740481C1C}">
+                          <a14:useLocalDpi xmlns:a14="http://schemas.microsoft.com/office/drawing/2010/main" val="0"/>
+                        </a:ext>
+                      </a:extLst>
+                    </a:blip>
+                    <a:stretch>
+                      <a:fillRect/>
+                    </a:stretch>
+                  </pic:blipFill>
+                  <pic:spPr>
+                    <a:xfrm>
+                      <a:off x="0" y="0"/>
+                      <a:ext cx="5967095" cy="4475480"/>
+                    </a:xfrm>
+                    <a:prstGeom prst="rect">
+                      <a:avLst/>
+                    </a:prstGeom>
+                  </pic:spPr>
+                </pic:pic>
+              </a:graphicData>
+            </a:graphic>
+            <wp14:sizeRelH relativeFrom="page">
+              <wp14:pctWidth>0</wp14:pctWidth>
+            </wp14:sizeRelH>
+            <wp14:sizeRelV relativeFrom="page">
+              <wp14:pctHeight>0</wp14:pctHeight>
+            </wp14:sizeRelV>
+          </wp:anchor>
+        </w:drawing>
+      </w:r>
+      <w:r>
+        <w:rPr>
+          <w:b/>
+          <w:bCs/>
+        </w:rPr>
+        <w:t>Year 1</w:t>
+      </w:r>
+      <w:r>
+        <w:t>:</w:t>
+      </w:r>
+      <w:r>
+        <w:t xml:space="preserve"> </w:t>
+      </w:r>
+      <w:r>
+        <w:t>nitrogen and location were si</w:t>
+      </w:r>
+      <w:r>
+        <w:t xml:space="preserve">gnificant fixed effects with NY location significantly different (lower RY, </w:t>
+      </w:r>
+      <w:proofErr w:type="spellStart"/>
+      <w:r>
+        <w:t>Pr</w:t>
+      </w:r>
+      <w:proofErr w:type="spellEnd"/>
+      <w:r>
+        <w:t>(&gt;|t</w:t>
+      </w:r>
+      <w:proofErr w:type="gramStart"/>
+      <w:r>
+        <w:t>|)</w:t>
+      </w:r>
+      <w:r>
+        <w:t>=</w:t>
+      </w:r>
+      <w:proofErr w:type="gramEnd"/>
+      <w:r>
+        <w:t>0.00154</w:t>
+      </w:r>
+      <w:r>
+        <w:t>)</w:t>
+      </w:r>
+      <w:r>
+        <w:t xml:space="preserve">. </w:t>
+      </w:r>
+    </w:p>
     <w:p/>
+    <w:p>
+      <w:pPr>
+        <w:rPr>
+          <w:b/>
+          <w:bCs/>
+        </w:rPr>
+      </w:pPr>
+    </w:p>
+    <w:p>
+      <w:pPr>
+        <w:rPr>
+          <w:b/>
+          <w:bCs/>
+        </w:rPr>
+      </w:pPr>
+    </w:p>
+    <w:p>
+      <w:pPr>
+        <w:rPr>
+          <w:b/>
+          <w:bCs/>
+        </w:rPr>
+      </w:pPr>
+    </w:p>
+    <w:p>
+      <w:pPr>
+        <w:rPr>
+          <w:b/>
+          <w:bCs/>
+        </w:rPr>
+      </w:pPr>
+    </w:p>
+    <w:p>
+      <w:pPr>
+        <w:rPr>
+          <w:b/>
+          <w:bCs/>
+        </w:rPr>
+      </w:pPr>
+    </w:p>
+    <w:p>
+      <w:pPr>
+        <w:rPr>
+          <w:b/>
+          <w:bCs/>
+        </w:rPr>
+      </w:pPr>
+    </w:p>
+    <w:p>
+      <w:pPr>
+        <w:rPr>
+          <w:b/>
+          <w:bCs/>
+        </w:rPr>
+      </w:pPr>
+    </w:p>
+    <w:p>
+      <w:pPr>
+        <w:rPr>
+          <w:b/>
+          <w:bCs/>
+        </w:rPr>
+      </w:pPr>
+    </w:p>
+    <w:p>
+      <w:r>
+        <w:rPr>
+          <w:noProof/>
+        </w:rPr>
+        <w:lastRenderedPageBreak/>
+        <w:drawing>
+          <wp:anchor distT="0" distB="0" distL="114300" distR="114300" simplePos="0" relativeHeight="251663360" behindDoc="0" locked="0" layoutInCell="1" allowOverlap="1" wp14:anchorId="48D2E450" wp14:editId="02DAD485">
+            <wp:simplePos x="0" y="0"/>
+            <wp:positionH relativeFrom="column">
+              <wp:posOffset>-16510</wp:posOffset>
+            </wp:positionH>
+            <wp:positionV relativeFrom="paragraph">
+              <wp:posOffset>753745</wp:posOffset>
+            </wp:positionV>
+            <wp:extent cx="5710555" cy="4283075"/>
+            <wp:effectExtent l="0" t="0" r="4445" b="0"/>
+            <wp:wrapSquare wrapText="bothSides"/>
+            <wp:docPr id="877802279" name="Picture 4" descr="A graph of different sizes and numbers&#10;&#10;AI-generated content may be incorrect."/>
+            <wp:cNvGraphicFramePr>
+              <a:graphicFrameLocks xmlns:a="http://schemas.openxmlformats.org/drawingml/2006/main" noChangeAspect="1"/>
+            </wp:cNvGraphicFramePr>
+            <a:graphic xmlns:a="http://schemas.openxmlformats.org/drawingml/2006/main">
+              <a:graphicData uri="http://schemas.openxmlformats.org/drawingml/2006/picture">
+                <pic:pic xmlns:pic="http://schemas.openxmlformats.org/drawingml/2006/picture">
+                  <pic:nvPicPr>
+                    <pic:cNvPr id="877802279" name="Picture 4" descr="A graph of different sizes and numbers&#10;&#10;AI-generated content may be incorrect."/>
+                    <pic:cNvPicPr/>
+                  </pic:nvPicPr>
+                  <pic:blipFill>
+                    <a:blip r:embed="rId9" cstate="print">
+                      <a:extLst>
+                        <a:ext uri="{28A0092B-C50C-407E-A947-70E740481C1C}">
+                          <a14:useLocalDpi xmlns:a14="http://schemas.microsoft.com/office/drawing/2010/main" val="0"/>
+                        </a:ext>
+                      </a:extLst>
+                    </a:blip>
+                    <a:stretch>
+                      <a:fillRect/>
+                    </a:stretch>
+                  </pic:blipFill>
+                  <pic:spPr>
+                    <a:xfrm>
+                      <a:off x="0" y="0"/>
+                      <a:ext cx="5710555" cy="4283075"/>
+                    </a:xfrm>
+                    <a:prstGeom prst="rect">
+                      <a:avLst/>
+                    </a:prstGeom>
+                  </pic:spPr>
+                </pic:pic>
+              </a:graphicData>
+            </a:graphic>
+            <wp14:sizeRelH relativeFrom="page">
+              <wp14:pctWidth>0</wp14:pctWidth>
+            </wp14:sizeRelH>
+            <wp14:sizeRelV relativeFrom="page">
+              <wp14:pctHeight>0</wp14:pctHeight>
+            </wp14:sizeRelV>
+          </wp:anchor>
+        </w:drawing>
+      </w:r>
+      <w:r>
+        <w:rPr>
+          <w:b/>
+          <w:bCs/>
+        </w:rPr>
+        <w:t>Year2:</w:t>
+      </w:r>
+      <w:r>
+        <w:t xml:space="preserve"> </w:t>
+      </w:r>
+      <w:r>
+        <w:t xml:space="preserve">nitrogen and the nitrogen: location interaction were significant fixed effects with </w:t>
+      </w:r>
+      <w:proofErr w:type="gramStart"/>
+      <w:r>
+        <w:t>N:WI</w:t>
+      </w:r>
+      <w:proofErr w:type="gramEnd"/>
+      <w:r>
+        <w:t xml:space="preserve"> significantly different (lower RY, </w:t>
+      </w:r>
+      <w:proofErr w:type="spellStart"/>
+      <w:r>
+        <w:t>Pr</w:t>
+      </w:r>
+      <w:proofErr w:type="spellEnd"/>
+      <w:r>
+        <w:t>(&gt;|t</w:t>
+      </w:r>
+      <w:proofErr w:type="gramStart"/>
+      <w:r>
+        <w:t>|)</w:t>
+      </w:r>
+      <w:r>
+        <w:t>=</w:t>
+      </w:r>
+      <w:proofErr w:type="gramEnd"/>
+      <w:r>
+        <w:t>0.00132</w:t>
+      </w:r>
+      <w:r>
+        <w:t>)</w:t>
+      </w:r>
+      <w:r>
+        <w:t xml:space="preserve">. </w:t>
+      </w:r>
+      <w:r>
+        <w:t xml:space="preserve">Pairwise comparison of nitrogen rates showed no differences. </w:t>
+      </w:r>
+    </w:p>
+    <w:p>
+      <w:pPr>
+        <w:rPr>
+          <w:b/>
+          <w:bCs/>
+        </w:rPr>
+      </w:pPr>
+    </w:p>
+    <w:p>
+      <w:pPr>
+        <w:rPr>
+          <w:b/>
+          <w:bCs/>
+        </w:rPr>
+      </w:pPr>
+    </w:p>
+    <w:p>
+      <w:pPr>
+        <w:rPr>
+          <w:b/>
+          <w:bCs/>
+        </w:rPr>
+      </w:pPr>
+    </w:p>
+    <w:p>
+      <w:pPr>
+        <w:rPr>
+          <w:b/>
+          <w:bCs/>
+        </w:rPr>
+      </w:pPr>
+    </w:p>
+    <w:p>
+      <w:pPr>
+        <w:rPr>
+          <w:b/>
+          <w:bCs/>
+        </w:rPr>
+      </w:pPr>
+    </w:p>
+    <w:p>
+      <w:pPr>
+        <w:rPr>
+          <w:b/>
+          <w:bCs/>
+        </w:rPr>
+      </w:pPr>
+      <w:r>
+        <w:rPr>
+          <w:b/>
+          <w:bCs/>
+        </w:rPr>
+        <w:t xml:space="preserve">Year </w:t>
+      </w:r>
+      <w:r>
+        <w:rPr>
+          <w:b/>
+          <w:bCs/>
+        </w:rPr>
+        <w:t>3</w:t>
+      </w:r>
+      <w:r>
+        <w:t xml:space="preserve">: </w:t>
+      </w:r>
+      <w:r>
+        <w:t>Need grain dehulled from MN and WI</w:t>
+      </w:r>
+    </w:p>
     <w:p/>
     <w:p/>
     <w:p/>

</xml_diff>